<commit_message>
Set A4 as a default paper size when exporting to docx
From https://gitlab.silverfin.com/development/silverfin/-/commit/f8f35505eb8edb19181a18860978e4d09fa33e40
</commit_message>
<xml_diff>
--- a/lib/htmltoword/templates/default.docx
+++ b/lib/htmltoword/templates/default.docx
@@ -1,6 +1,6 @@
 
 <file path=word/document.xml><?xml version="1.0" encoding="utf-8"?>
-<w:document xmlns:wpc="http://schemas.microsoft.com/office/word/2010/wordprocessingCanvas" xmlns:mo="http://schemas.microsoft.com/office/mac/office/2008/main" xmlns:mc="http://schemas.openxmlformats.org/markup-compatibility/2006" xmlns:mv="urn:schemas-microsoft-com:mac:vml" xmlns:o="urn:schemas-microsoft-com:office:office" xmlns:r="http://schemas.openxmlformats.org/officeDocument/2006/relationships" xmlns:m="http://schemas.openxmlformats.org/officeDocument/2006/math" xmlns:v="urn:schemas-microsoft-com:vml" xmlns:wp14="http://schemas.microsoft.com/office/word/2010/wordprocessingDrawing" xmlns:wp="http://schemas.openxmlformats.org/drawingml/2006/wordprocessingDrawing" xmlns:w10="urn:schemas-microsoft-com:office:word" xmlns:w="http://schemas.openxmlformats.org/wordprocessingml/2006/main" xmlns:w14="http://schemas.microsoft.com/office/word/2010/wordml" xmlns:wpg="http://schemas.microsoft.com/office/word/2010/wordprocessingGroup" xmlns:wpi="http://schemas.microsoft.com/office/word/2010/wordprocessingInk" xmlns:wne="http://schemas.microsoft.com/office/word/2006/wordml" xmlns:wps="http://schemas.microsoft.com/office/word/2010/wordprocessingShape" mc:Ignorable="w14 wp14">
+<w:document xmlns:ve="http://schemas.openxmlformats.org/markup-compatibility/2006" xmlns:o="urn:schemas-microsoft-com:office:office" xmlns:r="http://schemas.openxmlformats.org/officeDocument/2006/relationships" xmlns:m="http://schemas.openxmlformats.org/officeDocument/2006/math" xmlns:v="urn:schemas-microsoft-com:vml" xmlns:wp="http://schemas.openxmlformats.org/drawingml/2006/wordprocessingDrawing" xmlns:w10="urn:schemas-microsoft-com:office:word" xmlns:w="http://schemas.openxmlformats.org/wordprocessingml/2006/main" xmlns:wne="http://schemas.microsoft.com/office/word/2006/wordml">
   <w:body>
     <w:p>
       <w:pPr>
@@ -119,8 +119,8 @@
     </w:p>
     <w:p/>
     <w:sectPr>
-      <w:pgSz w:w="12240" w:h="15840"/>
-      <w:pgMar w:top="1440" w:right="1440" w:bottom="1440" w:left="1440" w:header="708" w:footer="708" w:gutter="0"/>
+      <w:pgSz w:w="11909" w:h="16834" w:code="9"/>
+      <w:pgMar w:top="1440" w:right="1440" w:bottom="1440" w:left="1440" w:header="706" w:footer="706" w:gutter="0"/>
       <w:cols w:space="708"/>
       <w:docGrid w:linePitch="360"/>
     </w:sectPr>
@@ -129,7 +129,7 @@
 </file>
 
 <file path=word/numbering.xml><?xml version="1.0" encoding="utf-8"?>
-<w:numbering xmlns:wpc="http://schemas.microsoft.com/office/word/2010/wordprocessingCanvas" xmlns:mo="http://schemas.microsoft.com/office/mac/office/2008/main" xmlns:mc="http://schemas.openxmlformats.org/markup-compatibility/2006" xmlns:mv="urn:schemas-microsoft-com:mac:vml" xmlns:o="urn:schemas-microsoft-com:office:office" xmlns:r="http://schemas.openxmlformats.org/officeDocument/2006/relationships" xmlns:m="http://schemas.openxmlformats.org/officeDocument/2006/math" xmlns:v="urn:schemas-microsoft-com:vml" xmlns:wp14="http://schemas.microsoft.com/office/word/2010/wordprocessingDrawing" xmlns:wp="http://schemas.openxmlformats.org/drawingml/2006/wordprocessingDrawing" xmlns:w10="urn:schemas-microsoft-com:office:word" xmlns:w="http://schemas.openxmlformats.org/wordprocessingml/2006/main" xmlns:w14="http://schemas.microsoft.com/office/word/2010/wordml" xmlns:wpg="http://schemas.microsoft.com/office/word/2010/wordprocessingGroup" xmlns:wpi="http://schemas.microsoft.com/office/word/2010/wordprocessingInk" xmlns:wne="http://schemas.microsoft.com/office/word/2006/wordml" xmlns:wps="http://schemas.microsoft.com/office/word/2010/wordprocessingShape" mc:Ignorable="w14 wp14">
+<w:numbering xmlns:ve="http://schemas.openxmlformats.org/markup-compatibility/2006" xmlns:o="urn:schemas-microsoft-com:office:office" xmlns:r="http://schemas.openxmlformats.org/officeDocument/2006/relationships" xmlns:m="http://schemas.openxmlformats.org/officeDocument/2006/math" xmlns:v="urn:schemas-microsoft-com:vml" xmlns:wp="http://schemas.openxmlformats.org/drawingml/2006/wordprocessingDrawing" xmlns:w10="urn:schemas-microsoft-com:office:word" xmlns:w="http://schemas.openxmlformats.org/wordprocessingml/2006/main" xmlns:wne="http://schemas.microsoft.com/office/word/2006/wordml">
   <w:abstractNum w:abstractNumId="0">
     <w:nsid w:val="016D6C2F"/>
     <w:multiLevelType w:val="hybridMultilevel"/>
@@ -360,7 +360,7 @@
 </file>
 
 <file path=word/styles.xml><?xml version="1.0" encoding="utf-8"?>
-<w:styles xmlns:mc="http://schemas.openxmlformats.org/markup-compatibility/2006" xmlns:r="http://schemas.openxmlformats.org/officeDocument/2006/relationships" xmlns:w="http://schemas.openxmlformats.org/wordprocessingml/2006/main" xmlns:w14="http://schemas.microsoft.com/office/word/2010/wordml" mc:Ignorable="w14">
+<w:styles xmlns:r="http://schemas.openxmlformats.org/officeDocument/2006/relationships" xmlns:w="http://schemas.openxmlformats.org/wordprocessingml/2006/main">
   <w:docDefaults>
     <w:rPrDefault>
       <w:rPr>
@@ -372,7 +372,7 @@
     </w:rPrDefault>
     <w:pPrDefault/>
   </w:docDefaults>
-  <w:latentStyles w:defLockedState="0" w:defUIPriority="99" w:defSemiHidden="1" w:defUnhideWhenUsed="1" w:defQFormat="0" w:count="276">
+  <w:latentStyles w:defLockedState="0" w:defUIPriority="99" w:defSemiHidden="1" w:defUnhideWhenUsed="1" w:defQFormat="0" w:count="267">
     <w:lsdException w:name="Normal" w:semiHidden="0" w:uiPriority="0" w:unhideWhenUsed="0" w:qFormat="1"/>
     <w:lsdException w:name="heading 1" w:semiHidden="0" w:uiPriority="9" w:unhideWhenUsed="0" w:qFormat="1"/>
     <w:lsdException w:name="heading 2" w:uiPriority="9" w:qFormat="1"/>
@@ -548,7 +548,6 @@
       <w:caps/>
       <w:sz w:val="28"/>
       <w:szCs w:val="28"/>
-      <w:lang w:eastAsia="ja-JP"/>
     </w:rPr>
   </w:style>
   <w:style w:type="paragraph" w:styleId="Heading2">
@@ -572,7 +571,6 @@
       <w:bCs/>
       <w:caps/>
       <w:sz w:val="20"/>
-      <w:lang w:eastAsia="ja-JP"/>
     </w:rPr>
   </w:style>
   <w:style w:type="paragraph" w:styleId="Heading3">
@@ -596,7 +594,6 @@
       <w:bCs/>
       <w:caps/>
       <w:szCs w:val="18"/>
-      <w:lang w:eastAsia="ja-JP"/>
     </w:rPr>
   </w:style>
   <w:style w:type="paragraph" w:styleId="Heading4">
@@ -620,7 +617,6 @@
       <w:iCs/>
       <w:caps/>
       <w:szCs w:val="18"/>
-      <w:lang w:eastAsia="ja-JP"/>
     </w:rPr>
   </w:style>
   <w:style w:type="paragraph" w:styleId="Heading5">
@@ -668,7 +664,6 @@
       <w:color w:val="000000" w:themeColor="text1"/>
       <w:sz w:val="28"/>
       <w:szCs w:val="24"/>
-      <w:lang w:eastAsia="ja-JP"/>
     </w:rPr>
   </w:style>
   <w:style w:type="character" w:default="1" w:styleId="DefaultParagraphFont">
@@ -682,6 +677,7 @@
     <w:uiPriority w:val="99"/>
     <w:semiHidden/>
     <w:unhideWhenUsed/>
+    <w:qFormat/>
     <w:tblPr>
       <w:tblInd w:w="0" w:type="dxa"/>
       <w:tblCellMar>

</xml_diff>